<commit_message>
Finished up some more documentation
</commit_message>
<xml_diff>
--- a/part1/CS246 Chess Documentation and Guide.docx
+++ b/part1/CS246 Chess Documentation and Guide.docx
@@ -148,7 +148,23 @@
           <w:sz w:val="24"/>
           <w:szCs w:val="24"/>
         </w:rPr>
-        <w:t xml:space="preserve"> for the game’s runtime. This class contains the programs main function that contains the logic which dictates the flow of the game. This class is the interface that calls the game’s setup, the start/end of the game and also controls the games turns and matches.</w:t>
+        <w:t xml:space="preserve"> for the game’s runtime. This class contains the programs main function that contains the logic which dictates the flow of the game. This class is the interface that calls the game’s setup, the start/end of the game and also controls the game</w:t>
+      </w:r>
+      <w:r>
+        <w:rPr>
+          <w:rFonts w:ascii="Gill Sans MT" w:hAnsi="Gill Sans MT"/>
+          <w:sz w:val="24"/>
+          <w:szCs w:val="24"/>
+        </w:rPr>
+        <w:t>s turns and match making</w:t>
+      </w:r>
+      <w:r>
+        <w:rPr>
+          <w:rFonts w:ascii="Gill Sans MT" w:hAnsi="Gill Sans MT"/>
+          <w:sz w:val="24"/>
+          <w:szCs w:val="24"/>
+        </w:rPr>
+        <w:t>.</w:t>
       </w:r>
     </w:p>
     <w:p>
@@ -328,6 +344,214 @@
           <w:szCs w:val="24"/>
         </w:rPr>
         <w:t>Design Patterns</w:t>
+      </w:r>
+    </w:p>
+    <w:p>
+      <w:pPr>
+        <w:rPr>
+          <w:rFonts w:ascii="Gill Sans MT" w:hAnsi="Gill Sans MT"/>
+          <w:sz w:val="24"/>
+          <w:szCs w:val="24"/>
+        </w:rPr>
+      </w:pPr>
+      <w:r>
+        <w:rPr>
+          <w:rFonts w:ascii="Gill Sans MT" w:hAnsi="Gill Sans MT"/>
+          <w:sz w:val="24"/>
+          <w:szCs w:val="24"/>
+        </w:rPr>
+        <w:t>The primarily implements two design patterns; the MVC and Template pattern.</w:t>
+      </w:r>
+    </w:p>
+    <w:p>
+      <w:pPr>
+        <w:rPr>
+          <w:rFonts w:ascii="Gill Sans MT" w:hAnsi="Gill Sans MT"/>
+          <w:sz w:val="24"/>
+          <w:szCs w:val="24"/>
+        </w:rPr>
+      </w:pPr>
+      <w:r>
+        <w:rPr>
+          <w:rFonts w:ascii="Gill Sans MT" w:hAnsi="Gill Sans MT"/>
+          <w:sz w:val="24"/>
+          <w:szCs w:val="24"/>
+        </w:rPr>
+        <w:t xml:space="preserve">MVC Design Pattern: </w:t>
+      </w:r>
+      <w:r>
+        <w:rPr>
+          <w:rFonts w:ascii="Gill Sans MT" w:hAnsi="Gill Sans MT"/>
+          <w:sz w:val="24"/>
+          <w:szCs w:val="24"/>
+        </w:rPr>
+        <w:t>The program uses an MVC design pattern, which is evident in the class designs.</w:t>
+      </w:r>
+    </w:p>
+    <w:p>
+      <w:pPr>
+        <w:rPr>
+          <w:rFonts w:ascii="Gill Sans MT" w:hAnsi="Gill Sans MT"/>
+          <w:sz w:val="24"/>
+          <w:szCs w:val="24"/>
+        </w:rPr>
+      </w:pPr>
+      <w:r>
+        <w:rPr>
+          <w:rFonts w:ascii="Gill Sans MT" w:hAnsi="Gill Sans MT"/>
+          <w:sz w:val="24"/>
+          <w:szCs w:val="24"/>
+        </w:rPr>
+        <w:t>In an MVC design pattern there are three distinct layers: The Mode</w:t>
+      </w:r>
+      <w:r>
+        <w:rPr>
+          <w:rFonts w:ascii="Gill Sans MT" w:hAnsi="Gill Sans MT"/>
+          <w:sz w:val="24"/>
+          <w:szCs w:val="24"/>
+        </w:rPr>
+        <w:t>l, the View and the Controller. In this particular program each layer of the MVC design pattern is comprised of the following classes.</w:t>
+      </w:r>
+    </w:p>
+    <w:p>
+      <w:pPr>
+        <w:rPr>
+          <w:rFonts w:ascii="Gill Sans MT" w:hAnsi="Gill Sans MT"/>
+          <w:sz w:val="24"/>
+          <w:szCs w:val="24"/>
+        </w:rPr>
+      </w:pPr>
+      <w:r>
+        <w:rPr>
+          <w:rFonts w:ascii="Gill Sans MT" w:hAnsi="Gill Sans MT"/>
+          <w:sz w:val="24"/>
+          <w:szCs w:val="24"/>
+        </w:rPr>
+        <w:lastRenderedPageBreak/>
+        <w:t>Model: the Player, Piece classes (and also the board field in Game) serve a</w:t>
+      </w:r>
+      <w:r>
+        <w:rPr>
+          <w:rFonts w:ascii="Gill Sans MT" w:hAnsi="Gill Sans MT"/>
+          <w:sz w:val="24"/>
+          <w:szCs w:val="24"/>
+        </w:rPr>
+        <w:t>s the model in the program. These</w:t>
+      </w:r>
+      <w:r>
+        <w:rPr>
+          <w:rFonts w:ascii="Gill Sans MT" w:hAnsi="Gill Sans MT"/>
+          <w:sz w:val="24"/>
+          <w:szCs w:val="24"/>
+        </w:rPr>
+        <w:t xml:space="preserve"> are classes that are manipulated</w:t>
+      </w:r>
+      <w:r>
+        <w:rPr>
+          <w:rFonts w:ascii="Gill Sans MT" w:hAnsi="Gill Sans MT"/>
+          <w:sz w:val="24"/>
+          <w:szCs w:val="24"/>
+        </w:rPr>
+        <w:t xml:space="preserve"> by game and controller as</w:t>
+      </w:r>
+      <w:r>
+        <w:rPr>
+          <w:rFonts w:ascii="Gill Sans MT" w:hAnsi="Gill Sans MT"/>
+          <w:sz w:val="24"/>
+          <w:szCs w:val="24"/>
+        </w:rPr>
+        <w:t xml:space="preserve"> have very little access and control over the rest of the program</w:t>
+      </w:r>
+      <w:r>
+        <w:rPr>
+          <w:rFonts w:ascii="Gill Sans MT" w:hAnsi="Gill Sans MT"/>
+          <w:sz w:val="24"/>
+          <w:szCs w:val="24"/>
+        </w:rPr>
+        <w:t>.</w:t>
+      </w:r>
+    </w:p>
+    <w:p>
+      <w:pPr>
+        <w:rPr>
+          <w:rFonts w:ascii="Gill Sans MT" w:hAnsi="Gill Sans MT"/>
+          <w:sz w:val="24"/>
+          <w:szCs w:val="24"/>
+        </w:rPr>
+      </w:pPr>
+      <w:r>
+        <w:rPr>
+          <w:rFonts w:ascii="Gill Sans MT" w:hAnsi="Gill Sans MT"/>
+          <w:sz w:val="24"/>
+          <w:szCs w:val="24"/>
+        </w:rPr>
+        <w:t>View: the View class is distinctly responsible for this layer, with all views (Input/Output) being handled by this class.</w:t>
+      </w:r>
+      <w:r>
+        <w:rPr>
+          <w:rFonts w:ascii="Gill Sans MT" w:hAnsi="Gill Sans MT"/>
+          <w:sz w:val="24"/>
+          <w:szCs w:val="24"/>
+        </w:rPr>
+        <w:t xml:space="preserve"> </w:t>
+      </w:r>
+    </w:p>
+    <w:p>
+      <w:pPr>
+        <w:rPr>
+          <w:rFonts w:ascii="Gill Sans MT" w:hAnsi="Gill Sans MT"/>
+          <w:sz w:val="24"/>
+          <w:szCs w:val="24"/>
+        </w:rPr>
+      </w:pPr>
+      <w:r>
+        <w:rPr>
+          <w:rFonts w:ascii="Gill Sans MT" w:hAnsi="Gill Sans MT"/>
+          <w:sz w:val="24"/>
+          <w:szCs w:val="24"/>
+        </w:rPr>
+        <w:t>Controller: Game and Controller classes manipulate the game and directly co</w:t>
+      </w:r>
+      <w:r>
+        <w:rPr>
+          <w:rFonts w:ascii="Gill Sans MT" w:hAnsi="Gill Sans MT"/>
+          <w:sz w:val="24"/>
+          <w:szCs w:val="24"/>
+        </w:rPr>
+        <w:t>ntrol the legality of game moves, turn taking and match making. These two classes also do all of the calls to view in order to get Input/Output.</w:t>
+      </w:r>
+    </w:p>
+    <w:p>
+      <w:pPr>
+        <w:rPr>
+          <w:rFonts w:ascii="Gill Sans MT" w:hAnsi="Gill Sans MT"/>
+          <w:sz w:val="24"/>
+          <w:szCs w:val="24"/>
+        </w:rPr>
+      </w:pPr>
+      <w:r>
+        <w:rPr>
+          <w:rFonts w:ascii="Gill Sans MT" w:hAnsi="Gill Sans MT"/>
+          <w:sz w:val="24"/>
+          <w:szCs w:val="24"/>
+        </w:rPr>
+        <w:t>Template Pattern:</w:t>
+      </w:r>
+      <w:r>
+        <w:rPr>
+          <w:rFonts w:ascii="Gill Sans MT" w:hAnsi="Gill Sans MT"/>
+          <w:sz w:val="24"/>
+          <w:szCs w:val="24"/>
+        </w:rPr>
+        <w:t xml:space="preserve"> </w:t>
+      </w:r>
+      <w:r>
+        <w:rPr>
+          <w:rFonts w:ascii="Gill Sans MT" w:hAnsi="Gill Sans MT"/>
+          <w:sz w:val="24"/>
+          <w:szCs w:val="24"/>
+        </w:rPr>
+        <w:t xml:space="preserve">the Piece class is implemented with an </w:t>
       </w:r>
       <w:bookmarkStart w:id="0" w:name="_GoBack"/>
       <w:bookmarkEnd w:id="0"/>
@@ -336,65 +560,6 @@
       <w:pPr>
         <w:rPr>
           <w:rFonts w:ascii="Gill Sans MT" w:hAnsi="Gill Sans MT"/>
-          <w:sz w:val="24"/>
-          <w:szCs w:val="24"/>
-        </w:rPr>
-      </w:pPr>
-      <w:r>
-        <w:rPr>
-          <w:rFonts w:ascii="Gill Sans MT" w:hAnsi="Gill Sans MT"/>
-          <w:sz w:val="24"/>
-          <w:szCs w:val="24"/>
-        </w:rPr>
-        <w:t>The primarily implements two design patterns; the MVC and Template pattern.</w:t>
-      </w:r>
-    </w:p>
-    <w:p>
-      <w:pPr>
-        <w:rPr>
-          <w:rFonts w:ascii="Gill Sans MT" w:hAnsi="Gill Sans MT"/>
-          <w:sz w:val="24"/>
-          <w:szCs w:val="24"/>
-        </w:rPr>
-      </w:pPr>
-      <w:r>
-        <w:rPr>
-          <w:rFonts w:ascii="Gill Sans MT" w:hAnsi="Gill Sans MT"/>
-          <w:sz w:val="24"/>
-          <w:szCs w:val="24"/>
-        </w:rPr>
-        <w:t xml:space="preserve">MVC Design Pattern: </w:t>
-      </w:r>
-      <w:r>
-        <w:rPr>
-          <w:rFonts w:ascii="Gill Sans MT" w:hAnsi="Gill Sans MT"/>
-          <w:sz w:val="24"/>
-          <w:szCs w:val="24"/>
-        </w:rPr>
-        <w:t xml:space="preserve">The programs IO is all handled by a view class with </w:t>
-      </w:r>
-    </w:p>
-    <w:p>
-      <w:pPr>
-        <w:rPr>
-          <w:rFonts w:ascii="Gill Sans MT" w:hAnsi="Gill Sans MT"/>
-          <w:sz w:val="24"/>
-          <w:szCs w:val="24"/>
-        </w:rPr>
-      </w:pPr>
-      <w:r>
-        <w:rPr>
-          <w:rFonts w:ascii="Gill Sans MT" w:hAnsi="Gill Sans MT"/>
-          <w:sz w:val="24"/>
-          <w:szCs w:val="24"/>
-        </w:rPr>
-        <w:t>Template Pattern:</w:t>
-      </w:r>
-    </w:p>
-    <w:p>
-      <w:pPr>
-        <w:rPr>
-          <w:rFonts w:ascii="Gill Sans MT" w:hAnsi="Gill Sans MT"/>
           <w:b/>
           <w:sz w:val="24"/>
           <w:szCs w:val="24"/>
@@ -408,6 +573,35 @@
           <w:szCs w:val="24"/>
         </w:rPr>
         <w:t xml:space="preserve">Coupling &amp; Cohesion </w:t>
+      </w:r>
+    </w:p>
+    <w:p>
+      <w:pPr>
+        <w:rPr>
+          <w:rFonts w:ascii="Gill Sans MT" w:hAnsi="Gill Sans MT"/>
+          <w:b/>
+          <w:sz w:val="24"/>
+          <w:szCs w:val="24"/>
+        </w:rPr>
+      </w:pPr>
+    </w:p>
+    <w:p>
+      <w:pPr>
+        <w:rPr>
+          <w:rFonts w:ascii="Gill Sans MT" w:hAnsi="Gill Sans MT"/>
+          <w:b/>
+          <w:sz w:val="24"/>
+          <w:szCs w:val="24"/>
+        </w:rPr>
+      </w:pPr>
+      <w:r>
+        <w:rPr>
+          <w:rFonts w:ascii="Gill Sans MT" w:hAnsi="Gill Sans MT"/>
+          <w:b/>
+          <w:sz w:val="24"/>
+          <w:szCs w:val="24"/>
+        </w:rPr>
+        <w:t>Flexibility of Program</w:t>
       </w:r>
     </w:p>
     <w:p>

</xml_diff>

<commit_message>
Documentation Fixes NOTE DO NOT EDIT FILE IN FOLDER
</commit_message>
<xml_diff>
--- a/part1/CS246 Chess Documentation and Guide.docx
+++ b/part1/CS246 Chess Documentation and Guide.docx
@@ -374,10 +374,19 @@
       <w:r>
         <w:rPr>
           <w:rFonts w:ascii="Gill Sans MT" w:hAnsi="Gill Sans MT"/>
-          <w:sz w:val="24"/>
-          <w:szCs w:val="24"/>
-        </w:rPr>
-        <w:t xml:space="preserve">MVC Design Pattern: </w:t>
+          <w:b/>
+          <w:sz w:val="24"/>
+          <w:szCs w:val="24"/>
+        </w:rPr>
+        <w:t>MVC Design Pattern:</w:t>
+      </w:r>
+      <w:r>
+        <w:rPr>
+          <w:rFonts w:ascii="Gill Sans MT" w:hAnsi="Gill Sans MT"/>
+          <w:sz w:val="24"/>
+          <w:szCs w:val="24"/>
+        </w:rPr>
+        <w:t xml:space="preserve"> </w:t>
       </w:r>
       <w:r>
         <w:rPr>
@@ -532,10 +541,19 @@
       <w:r>
         <w:rPr>
           <w:rFonts w:ascii="Gill Sans MT" w:hAnsi="Gill Sans MT"/>
-          <w:sz w:val="24"/>
-          <w:szCs w:val="24"/>
-        </w:rPr>
-        <w:t>Template Pattern:</w:t>
+          <w:b/>
+          <w:sz w:val="24"/>
+          <w:szCs w:val="24"/>
+        </w:rPr>
+        <w:t>Template Pattern</w:t>
+      </w:r>
+      <w:r>
+        <w:rPr>
+          <w:rFonts w:ascii="Gill Sans MT" w:hAnsi="Gill Sans MT"/>
+          <w:sz w:val="24"/>
+          <w:szCs w:val="24"/>
+        </w:rPr>
+        <w:t>:</w:t>
       </w:r>
       <w:r>
         <w:rPr>
@@ -551,68 +569,116 @@
           <w:sz w:val="24"/>
           <w:szCs w:val="24"/>
         </w:rPr>
-        <w:t xml:space="preserve">the Piece class is implemented with an </w:t>
-      </w:r>
+        <w:t xml:space="preserve">the Piece class is implemented with </w:t>
+      </w:r>
+      <w:r>
+        <w:rPr>
+          <w:rFonts w:ascii="Gill Sans MT" w:hAnsi="Gill Sans MT"/>
+          <w:sz w:val="24"/>
+          <w:szCs w:val="24"/>
+        </w:rPr>
+        <w:t>a</w:t>
+      </w:r>
+      <w:r>
+        <w:rPr>
+          <w:rFonts w:ascii="Gill Sans MT" w:hAnsi="Gill Sans MT"/>
+          <w:sz w:val="24"/>
+          <w:szCs w:val="24"/>
+        </w:rPr>
+        <w:t xml:space="preserve"> </w:t>
+      </w:r>
+      <w:r>
+        <w:rPr>
+          <w:rFonts w:ascii="Gill Sans MT" w:hAnsi="Gill Sans MT"/>
+          <w:sz w:val="24"/>
+          <w:szCs w:val="24"/>
+        </w:rPr>
+        <w:t>Template Design Pattern</w:t>
+      </w:r>
+      <w:r>
+        <w:rPr>
+          <w:rFonts w:ascii="Gill Sans MT" w:hAnsi="Gill Sans MT"/>
+          <w:sz w:val="24"/>
+          <w:szCs w:val="24"/>
+        </w:rPr>
+        <w:t xml:space="preserve">. The Piece class by itself is an abstract superclass and the Pawn, Bishop, Rook, Queen, King, Knight </w:t>
+      </w:r>
+      <w:proofErr w:type="gramStart"/>
+      <w:r>
+        <w:rPr>
+          <w:rFonts w:ascii="Gill Sans MT" w:hAnsi="Gill Sans MT"/>
+          <w:sz w:val="24"/>
+          <w:szCs w:val="24"/>
+        </w:rPr>
+        <w:t>subclasses</w:t>
+      </w:r>
+      <w:proofErr w:type="gramEnd"/>
+      <w:r>
+        <w:rPr>
+          <w:rFonts w:ascii="Gill Sans MT" w:hAnsi="Gill Sans MT"/>
+          <w:sz w:val="24"/>
+          <w:szCs w:val="24"/>
+        </w:rPr>
+        <w:t xml:space="preserve"> override some aspects of this superclass.</w:t>
+      </w:r>
+    </w:p>
+    <w:p>
+      <w:pPr>
+        <w:rPr>
+          <w:rFonts w:ascii="Gill Sans MT" w:hAnsi="Gill Sans MT"/>
+          <w:b/>
+          <w:sz w:val="24"/>
+          <w:szCs w:val="24"/>
+        </w:rPr>
+      </w:pPr>
+      <w:r>
+        <w:rPr>
+          <w:rFonts w:ascii="Gill Sans MT" w:hAnsi="Gill Sans MT"/>
+          <w:b/>
+          <w:sz w:val="24"/>
+          <w:szCs w:val="24"/>
+        </w:rPr>
+        <w:t xml:space="preserve">Coupling &amp; Cohesion </w:t>
+      </w:r>
+    </w:p>
+    <w:p>
+      <w:pPr>
+        <w:rPr>
+          <w:rFonts w:ascii="Gill Sans MT" w:hAnsi="Gill Sans MT"/>
+          <w:sz w:val="24"/>
+          <w:szCs w:val="24"/>
+        </w:rPr>
+      </w:pPr>
+    </w:p>
+    <w:p>
+      <w:pPr>
+        <w:rPr>
+          <w:rFonts w:ascii="Gill Sans MT" w:hAnsi="Gill Sans MT"/>
+          <w:b/>
+          <w:sz w:val="24"/>
+          <w:szCs w:val="24"/>
+        </w:rPr>
+      </w:pPr>
+      <w:r>
+        <w:rPr>
+          <w:rFonts w:ascii="Gill Sans MT" w:hAnsi="Gill Sans MT"/>
+          <w:b/>
+          <w:sz w:val="24"/>
+          <w:szCs w:val="24"/>
+        </w:rPr>
+        <w:t>Flexibility of Program</w:t>
+      </w:r>
+    </w:p>
+    <w:p>
+      <w:pPr>
+        <w:rPr>
+          <w:rFonts w:ascii="Gill Sans MT" w:hAnsi="Gill Sans MT"/>
+          <w:sz w:val="24"/>
+          <w:szCs w:val="24"/>
+        </w:rPr>
+      </w:pPr>
       <w:bookmarkStart w:id="0" w:name="_GoBack"/>
       <w:bookmarkEnd w:id="0"/>
-    </w:p>
-    <w:p>
-      <w:pPr>
-        <w:rPr>
-          <w:rFonts w:ascii="Gill Sans MT" w:hAnsi="Gill Sans MT"/>
-          <w:b/>
-          <w:sz w:val="24"/>
-          <w:szCs w:val="24"/>
-        </w:rPr>
-      </w:pPr>
-      <w:r>
-        <w:rPr>
-          <w:rFonts w:ascii="Gill Sans MT" w:hAnsi="Gill Sans MT"/>
-          <w:b/>
-          <w:sz w:val="24"/>
-          <w:szCs w:val="24"/>
-        </w:rPr>
-        <w:t xml:space="preserve">Coupling &amp; Cohesion </w:t>
-      </w:r>
-    </w:p>
-    <w:p>
-      <w:pPr>
-        <w:rPr>
-          <w:rFonts w:ascii="Gill Sans MT" w:hAnsi="Gill Sans MT"/>
-          <w:b/>
-          <w:sz w:val="24"/>
-          <w:szCs w:val="24"/>
-        </w:rPr>
-      </w:pPr>
-    </w:p>
-    <w:p>
-      <w:pPr>
-        <w:rPr>
-          <w:rFonts w:ascii="Gill Sans MT" w:hAnsi="Gill Sans MT"/>
-          <w:b/>
-          <w:sz w:val="24"/>
-          <w:szCs w:val="24"/>
-        </w:rPr>
-      </w:pPr>
-      <w:r>
-        <w:rPr>
-          <w:rFonts w:ascii="Gill Sans MT" w:hAnsi="Gill Sans MT"/>
-          <w:b/>
-          <w:sz w:val="24"/>
-          <w:szCs w:val="24"/>
-        </w:rPr>
-        <w:t>Flexibility of Program</w:t>
-      </w:r>
-    </w:p>
-    <w:p>
-      <w:pPr>
-        <w:rPr>
-          <w:rFonts w:ascii="Gill Sans MT" w:hAnsi="Gill Sans MT"/>
-          <w:b/>
-          <w:sz w:val="24"/>
-          <w:szCs w:val="24"/>
-        </w:rPr>
-      </w:pPr>
     </w:p>
     <w:p>
       <w:pPr>

</xml_diff>